<commit_message>
refactor project, optimizations and update documents
</commit_message>
<xml_diff>
--- a/Project01/Documentation/Project Proposal/Team12_Proposal-1.docx
+++ b/Project01/Documentation/Project Proposal/Team12_Proposal-1.docx
@@ -421,9 +421,8 @@
       <w:pPr>
         <w:rPr>
           <w:rFonts w:ascii="Times New Roman" w:hAnsi="Times New Roman" w:cs="Times New Roman"/>
-          <w:b/>
-          <w:sz w:val="36"/>
-          <w:szCs w:val="36"/>
+          <w:sz w:val="24"/>
+          <w:szCs w:val="24"/>
         </w:rPr>
       </w:pPr>
       <w:r>
@@ -442,19 +441,21 @@
         <w:rPr>
           <w:rFonts w:ascii="Times New Roman" w:hAnsi="Times New Roman" w:cs="Times New Roman"/>
         </w:rPr>
-        <w:t xml:space="preserve"> we will be following Test Driven Development (TDD) method. That means we will be writing unit tests first which will fail </w:t>
-      </w:r>
-      <w:r>
-        <w:rPr>
-          <w:rFonts w:ascii="Times New Roman" w:hAnsi="Times New Roman" w:cs="Times New Roman"/>
-        </w:rPr>
-        <w:t>eventually as</w:t>
-      </w:r>
-      <w:r>
-        <w:rPr>
-          <w:rFonts w:ascii="Times New Roman" w:hAnsi="Times New Roman" w:cs="Times New Roman"/>
-        </w:rPr>
-        <w:t xml:space="preserve"> the corresponding function will be only with the signatures. Then we will implement the function to pass the unit tests.</w:t>
+        <w:t xml:space="preserve"> we will be following Test Driven Development (TDD) method. </w:t>
+      </w:r>
+      <w:r>
+        <w:rPr>
+          <w:rFonts w:ascii="Times New Roman" w:hAnsi="Times New Roman" w:cs="Times New Roman"/>
+          <w:sz w:val="24"/>
+          <w:szCs w:val="24"/>
+        </w:rPr>
+        <w:t>Which means we wrote a test first and then wrote the corresponding function to pass that test which would have failed at first and eventually refactor</w:t>
+      </w:r>
+      <w:r>
+        <w:rPr>
+          <w:rFonts w:ascii="Times New Roman" w:hAnsi="Times New Roman" w:cs="Times New Roman"/>
+        </w:rPr>
+        <w:t>.</w:t>
       </w:r>
       <w:r>
         <w:rPr>
@@ -497,7 +498,19 @@
         <w:rPr>
           <w:rFonts w:ascii="Times New Roman" w:hAnsi="Times New Roman" w:cs="Times New Roman"/>
         </w:rPr>
-        <w:t xml:space="preserve"> part framework was used for Testing. The default Python</w:t>
+        <w:t xml:space="preserve"> part</w:t>
+      </w:r>
+      <w:r>
+        <w:rPr>
+          <w:rFonts w:ascii="Times New Roman" w:hAnsi="Times New Roman" w:cs="Times New Roman"/>
+        </w:rPr>
+        <w:t>y</w:t>
+      </w:r>
+      <w:r>
+        <w:rPr>
+          <w:rFonts w:ascii="Times New Roman" w:hAnsi="Times New Roman" w:cs="Times New Roman"/>
+        </w:rPr>
+        <w:t xml:space="preserve"> framework was used for Testing. The default Python</w:t>
       </w:r>
       <w:r>
         <w:rPr>
@@ -640,7 +653,19 @@
         <w:rPr>
           <w:rFonts w:ascii="Times New Roman" w:hAnsi="Times New Roman" w:cs="Times New Roman"/>
         </w:rPr>
-        <w:t xml:space="preserve">Update food items </w:t>
+        <w:t xml:space="preserve">Update </w:t>
+      </w:r>
+      <w:r>
+        <w:rPr>
+          <w:rFonts w:ascii="Times New Roman" w:hAnsi="Times New Roman" w:cs="Times New Roman"/>
+        </w:rPr>
+        <w:t xml:space="preserve">existing </w:t>
+      </w:r>
+      <w:r>
+        <w:rPr>
+          <w:rFonts w:ascii="Times New Roman" w:hAnsi="Times New Roman" w:cs="Times New Roman"/>
+        </w:rPr>
+        <w:t xml:space="preserve">food items </w:t>
       </w:r>
     </w:p>
     <w:p>
@@ -658,7 +683,19 @@
         <w:rPr>
           <w:rFonts w:ascii="Times New Roman" w:hAnsi="Times New Roman" w:cs="Times New Roman"/>
         </w:rPr>
-        <w:t xml:space="preserve">Get list food items </w:t>
+        <w:t xml:space="preserve">Get list </w:t>
+      </w:r>
+      <w:r>
+        <w:rPr>
+          <w:rFonts w:ascii="Times New Roman" w:hAnsi="Times New Roman" w:cs="Times New Roman"/>
+        </w:rPr>
+        <w:t xml:space="preserve">of </w:t>
+      </w:r>
+      <w:r>
+        <w:rPr>
+          <w:rFonts w:ascii="Times New Roman" w:hAnsi="Times New Roman" w:cs="Times New Roman"/>
+        </w:rPr>
+        <w:t xml:space="preserve">food items </w:t>
       </w:r>
     </w:p>
     <w:p>
@@ -684,6 +721,8 @@
         </w:rPr>
         <w:t>by ID</w:t>
       </w:r>
+      <w:bookmarkStart w:id="0" w:name="_GoBack"/>
+      <w:bookmarkEnd w:id="0"/>
     </w:p>
     <w:p>
       <w:pPr>
@@ -751,10 +790,14 @@
         <w:rPr>
           <w:rFonts w:ascii="Times New Roman" w:hAnsi="Times New Roman" w:cs="Times New Roman"/>
         </w:rPr>
+        <w:t xml:space="preserve">change </w:t>
+      </w:r>
+      <w:r>
+        <w:rPr>
+          <w:rFonts w:ascii="Times New Roman" w:hAnsi="Times New Roman" w:cs="Times New Roman"/>
+        </w:rPr>
         <w:t>if required.</w:t>
       </w:r>
-      <w:bookmarkStart w:id="0" w:name="_GoBack"/>
-      <w:bookmarkEnd w:id="0"/>
     </w:p>
     <w:p>
       <w:pPr>
@@ -1143,7 +1186,7 @@
       </w:pPr>
     </w:pPrDefault>
   </w:docDefaults>
-  <w:latentStyles w:defLockedState="0" w:defUIPriority="99" w:defSemiHidden="0" w:defUnhideWhenUsed="0" w:defQFormat="0" w:count="375">
+  <w:latentStyles w:defLockedState="0" w:defUIPriority="99" w:defSemiHidden="0" w:defUnhideWhenUsed="0" w:defQFormat="0" w:count="376">
     <w:lsdException w:name="Normal" w:uiPriority="0" w:qFormat="1"/>
     <w:lsdException w:name="heading 1" w:uiPriority="9" w:qFormat="1"/>
     <w:lsdException w:name="heading 2" w:semiHidden="1" w:uiPriority="9" w:unhideWhenUsed="1" w:qFormat="1"/>
@@ -1249,7 +1292,6 @@
     <w:lsdException w:name="HTML Sample" w:semiHidden="1" w:unhideWhenUsed="1"/>
     <w:lsdException w:name="HTML Typewriter" w:semiHidden="1" w:unhideWhenUsed="1"/>
     <w:lsdException w:name="HTML Variable" w:semiHidden="1" w:unhideWhenUsed="1"/>
-    <w:lsdException w:name="Normal Table" w:semiHidden="1" w:unhideWhenUsed="1"/>
     <w:lsdException w:name="annotation subject" w:semiHidden="1" w:unhideWhenUsed="1"/>
     <w:lsdException w:name="No List" w:semiHidden="1" w:unhideWhenUsed="1"/>
     <w:lsdException w:name="Outline List 1" w:semiHidden="1" w:unhideWhenUsed="1"/>
@@ -1296,10 +1338,8 @@
     <w:lsdException w:name="Table Subtle 2" w:semiHidden="1" w:unhideWhenUsed="1"/>
     <w:lsdException w:name="Table Web 1" w:semiHidden="1" w:unhideWhenUsed="1"/>
     <w:lsdException w:name="Table Web 2" w:semiHidden="1" w:unhideWhenUsed="1"/>
-    <w:lsdException w:name="Table Web 3" w:semiHidden="1" w:unhideWhenUsed="1"/>
     <w:lsdException w:name="Balloon Text" w:semiHidden="1" w:unhideWhenUsed="1"/>
     <w:lsdException w:name="Table Grid" w:uiPriority="59"/>
-    <w:lsdException w:name="Table Theme" w:semiHidden="1" w:unhideWhenUsed="1"/>
     <w:lsdException w:name="Placeholder Text" w:semiHidden="1"/>
     <w:lsdException w:name="No Spacing" w:uiPriority="1" w:qFormat="1"/>
     <w:lsdException w:name="Light Shading" w:uiPriority="60"/>
@@ -1519,6 +1559,7 @@
     <w:lsdException w:name="Smart Hyperlink" w:semiHidden="1" w:unhideWhenUsed="1"/>
     <w:lsdException w:name="Hashtag" w:semiHidden="1" w:unhideWhenUsed="1"/>
     <w:lsdException w:name="Unresolved Mention" w:semiHidden="1" w:unhideWhenUsed="1"/>
+    <w:lsdException w:name="Smart Link" w:semiHidden="1" w:unhideWhenUsed="1"/>
   </w:latentStyles>
   <w:style w:type="paragraph" w:default="1" w:styleId="Normal">
     <w:name w:val="Normal"/>

</xml_diff>